<commit_message>
Cards after trick are now in the player
</commit_message>
<xml_diff>
--- a/_Brsica Document.docx
+++ b/_Brsica Document.docx
@@ -18,16 +18,16 @@
     </w:p>
     <w:p>
       <w:pPr>
-        <w:pStyle w:val="Normal1"/>
-        <w:rPr/>
-      </w:pPr>
-      <w:r>
-        <w:rPr/>
-      </w:r>
-    </w:p>
-    <w:p>
-      <w:pPr>
-        <w:pStyle w:val="Normal1"/>
+        <w:pStyle w:val="LOnormal"/>
+        <w:rPr/>
+      </w:pPr>
+      <w:r>
+        <w:rPr/>
+      </w:r>
+    </w:p>
+    <w:p>
+      <w:pPr>
+        <w:pStyle w:val="LOnormal"/>
         <w:spacing w:lineRule="auto" w:line="240" w:before="240" w:after="0"/>
         <w:rPr>
           <w:sz w:val="20"/>
@@ -44,7 +44,7 @@
     </w:p>
     <w:p>
       <w:pPr>
-        <w:pStyle w:val="Normal1"/>
+        <w:pStyle w:val="LOnormal"/>
         <w:numPr>
           <w:ilvl w:val="0"/>
           <w:numId w:val="2"/>
@@ -67,7 +67,7 @@
     </w:p>
     <w:p>
       <w:pPr>
-        <w:pStyle w:val="Normal1"/>
+        <w:pStyle w:val="LOnormal"/>
         <w:numPr>
           <w:ilvl w:val="1"/>
           <w:numId w:val="2"/>
@@ -91,7 +91,7 @@
     </w:p>
     <w:p>
       <w:pPr>
-        <w:pStyle w:val="Normal1"/>
+        <w:pStyle w:val="LOnormal"/>
         <w:numPr>
           <w:ilvl w:val="0"/>
           <w:numId w:val="2"/>
@@ -114,7 +114,7 @@
     </w:p>
     <w:p>
       <w:pPr>
-        <w:pStyle w:val="Normal1"/>
+        <w:pStyle w:val="LOnormal"/>
         <w:numPr>
           <w:ilvl w:val="1"/>
           <w:numId w:val="2"/>
@@ -138,7 +138,7 @@
     </w:p>
     <w:p>
       <w:pPr>
-        <w:pStyle w:val="Normal1"/>
+        <w:pStyle w:val="LOnormal"/>
         <w:numPr>
           <w:ilvl w:val="0"/>
           <w:numId w:val="2"/>
@@ -161,7 +161,7 @@
     </w:p>
     <w:p>
       <w:pPr>
-        <w:pStyle w:val="Normal1"/>
+        <w:pStyle w:val="LOnormal"/>
         <w:numPr>
           <w:ilvl w:val="1"/>
           <w:numId w:val="2"/>
@@ -185,7 +185,7 @@
     </w:p>
     <w:p>
       <w:pPr>
-        <w:pStyle w:val="Normal1"/>
+        <w:pStyle w:val="LOnormal"/>
         <w:numPr>
           <w:ilvl w:val="0"/>
           <w:numId w:val="2"/>
@@ -208,7 +208,7 @@
     </w:p>
     <w:p>
       <w:pPr>
-        <w:pStyle w:val="Normal1"/>
+        <w:pStyle w:val="LOnormal"/>
         <w:numPr>
           <w:ilvl w:val="1"/>
           <w:numId w:val="2"/>
@@ -231,7 +231,7 @@
     </w:p>
     <w:p>
       <w:pPr>
-        <w:pStyle w:val="Normal1"/>
+        <w:pStyle w:val="LOnormal"/>
         <w:numPr>
           <w:ilvl w:val="2"/>
           <w:numId w:val="2"/>
@@ -250,7 +250,23 @@
           <w:sz w:val="20"/>
           <w:szCs w:val="20"/>
         </w:rPr>
-        <w:t>ace; 12 ap</w:t>
+        <w:t>ace; 1</w:t>
+      </w:r>
+      <w:r>
+        <w:rPr>
+          <w:i/>
+          <w:sz w:val="20"/>
+          <w:szCs w:val="20"/>
+        </w:rPr>
+        <w:t>4</w:t>
+      </w:r>
+      <w:r>
+        <w:rPr>
+          <w:i/>
+          <w:sz w:val="20"/>
+          <w:szCs w:val="20"/>
+        </w:rPr>
+        <w:t xml:space="preserve"> ap</w:t>
       </w:r>
       <w:r>
         <w:rPr>
@@ -262,7 +278,7 @@
     </w:p>
     <w:p>
       <w:pPr>
-        <w:pStyle w:val="Normal1"/>
+        <w:pStyle w:val="LOnormal"/>
         <w:numPr>
           <w:ilvl w:val="2"/>
           <w:numId w:val="2"/>
@@ -281,7 +297,23 @@
           <w:sz w:val="20"/>
           <w:szCs w:val="20"/>
         </w:rPr>
-        <w:t>three; 11 ap</w:t>
+        <w:t>three; 1</w:t>
+      </w:r>
+      <w:r>
+        <w:rPr>
+          <w:i/>
+          <w:sz w:val="20"/>
+          <w:szCs w:val="20"/>
+        </w:rPr>
+        <w:t>3</w:t>
+      </w:r>
+      <w:r>
+        <w:rPr>
+          <w:i/>
+          <w:sz w:val="20"/>
+          <w:szCs w:val="20"/>
+        </w:rPr>
+        <w:t xml:space="preserve"> ap</w:t>
       </w:r>
       <w:r>
         <w:rPr>
@@ -293,7 +325,7 @@
     </w:p>
     <w:p>
       <w:pPr>
-        <w:pStyle w:val="Normal1"/>
+        <w:pStyle w:val="LOnormal"/>
         <w:numPr>
           <w:ilvl w:val="2"/>
           <w:numId w:val="2"/>
@@ -319,7 +351,23 @@
           <w:sz w:val="20"/>
           <w:szCs w:val="20"/>
         </w:rPr>
-        <w:t>king; 10 ap</w:t>
+        <w:t>king; 1</w:t>
+      </w:r>
+      <w:r>
+        <w:rPr>
+          <w:i/>
+          <w:sz w:val="20"/>
+          <w:szCs w:val="20"/>
+        </w:rPr>
+        <w:t>2</w:t>
+      </w:r>
+      <w:r>
+        <w:rPr>
+          <w:i/>
+          <w:sz w:val="20"/>
+          <w:szCs w:val="20"/>
+        </w:rPr>
+        <w:t xml:space="preserve"> ap</w:t>
       </w:r>
       <w:r>
         <w:rPr>
@@ -331,7 +379,7 @@
     </w:p>
     <w:p>
       <w:pPr>
-        <w:pStyle w:val="Normal1"/>
+        <w:pStyle w:val="LOnormal"/>
         <w:numPr>
           <w:ilvl w:val="2"/>
           <w:numId w:val="2"/>
@@ -357,7 +405,23 @@
           <w:sz w:val="20"/>
           <w:szCs w:val="20"/>
         </w:rPr>
-        <w:t>knight; 9 ap</w:t>
+        <w:t xml:space="preserve">knight; </w:t>
+      </w:r>
+      <w:r>
+        <w:rPr>
+          <w:i/>
+          <w:sz w:val="20"/>
+          <w:szCs w:val="20"/>
+        </w:rPr>
+        <w:t>11</w:t>
+      </w:r>
+      <w:r>
+        <w:rPr>
+          <w:i/>
+          <w:sz w:val="20"/>
+          <w:szCs w:val="20"/>
+        </w:rPr>
+        <w:t xml:space="preserve"> ap</w:t>
       </w:r>
       <w:r>
         <w:rPr>
@@ -369,7 +433,7 @@
     </w:p>
     <w:p>
       <w:pPr>
-        <w:pStyle w:val="Normal1"/>
+        <w:pStyle w:val="LOnormal"/>
         <w:numPr>
           <w:ilvl w:val="2"/>
           <w:numId w:val="2"/>
@@ -395,7 +459,23 @@
           <w:sz w:val="20"/>
           <w:szCs w:val="20"/>
         </w:rPr>
-        <w:t>jack; 8 ap</w:t>
+        <w:t xml:space="preserve">jack; </w:t>
+      </w:r>
+      <w:r>
+        <w:rPr>
+          <w:i/>
+          <w:sz w:val="20"/>
+          <w:szCs w:val="20"/>
+        </w:rPr>
+        <w:t>10</w:t>
+      </w:r>
+      <w:r>
+        <w:rPr>
+          <w:i/>
+          <w:sz w:val="20"/>
+          <w:szCs w:val="20"/>
+        </w:rPr>
+        <w:t xml:space="preserve"> ap</w:t>
       </w:r>
       <w:r>
         <w:rPr>
@@ -407,7 +487,7 @@
     </w:p>
     <w:p>
       <w:pPr>
-        <w:pStyle w:val="Normal1"/>
+        <w:pStyle w:val="LOnormal"/>
         <w:numPr>
           <w:ilvl w:val="2"/>
           <w:numId w:val="2"/>
@@ -445,7 +525,7 @@
     </w:p>
     <w:p>
       <w:pPr>
-        <w:pStyle w:val="Normal1"/>
+        <w:pStyle w:val="LOnormal"/>
         <w:numPr>
           <w:ilvl w:val="2"/>
           <w:numId w:val="2"/>
@@ -483,7 +563,7 @@
     </w:p>
     <w:p>
       <w:pPr>
-        <w:pStyle w:val="Normal1"/>
+        <w:pStyle w:val="LOnormal"/>
         <w:numPr>
           <w:ilvl w:val="2"/>
           <w:numId w:val="2"/>
@@ -521,7 +601,7 @@
     </w:p>
     <w:p>
       <w:pPr>
-        <w:pStyle w:val="Normal1"/>
+        <w:pStyle w:val="LOnormal"/>
         <w:numPr>
           <w:ilvl w:val="2"/>
           <w:numId w:val="2"/>
@@ -559,7 +639,7 @@
     </w:p>
     <w:p>
       <w:pPr>
-        <w:pStyle w:val="Normal1"/>
+        <w:pStyle w:val="LOnormal"/>
         <w:numPr>
           <w:ilvl w:val="2"/>
           <w:numId w:val="2"/>
@@ -598,7 +678,7 @@
     </w:p>
     <w:p>
       <w:pPr>
-        <w:pStyle w:val="Normal1"/>
+        <w:pStyle w:val="LOnormal"/>
         <w:numPr>
           <w:ilvl w:val="0"/>
           <w:numId w:val="2"/>
@@ -621,7 +701,7 @@
     </w:p>
     <w:p>
       <w:pPr>
-        <w:pStyle w:val="Normal1"/>
+        <w:pStyle w:val="LOnormal"/>
         <w:numPr>
           <w:ilvl w:val="1"/>
           <w:numId w:val="2"/>
@@ -646,7 +726,7 @@
     </w:p>
     <w:p>
       <w:pPr>
-        <w:pStyle w:val="Normal1"/>
+        <w:pStyle w:val="LOnormal"/>
         <w:numPr>
           <w:ilvl w:val="1"/>
           <w:numId w:val="2"/>
@@ -671,7 +751,7 @@
     </w:p>
     <w:p>
       <w:pPr>
-        <w:pStyle w:val="Normal1"/>
+        <w:pStyle w:val="LOnormal"/>
         <w:numPr>
           <w:ilvl w:val="1"/>
           <w:numId w:val="2"/>
@@ -696,7 +776,7 @@
     </w:p>
     <w:p>
       <w:pPr>
-        <w:pStyle w:val="Normal1"/>
+        <w:pStyle w:val="LOnormal"/>
         <w:numPr>
           <w:ilvl w:val="1"/>
           <w:numId w:val="2"/>
@@ -721,7 +801,7 @@
     </w:p>
     <w:p>
       <w:pPr>
-        <w:pStyle w:val="Normal1"/>
+        <w:pStyle w:val="LOnormal"/>
         <w:numPr>
           <w:ilvl w:val="1"/>
           <w:numId w:val="2"/>
@@ -747,7 +827,7 @@
     </w:p>
     <w:p>
       <w:pPr>
-        <w:pStyle w:val="Normal1"/>
+        <w:pStyle w:val="LOnormal"/>
         <w:numPr>
           <w:ilvl w:val="1"/>
           <w:numId w:val="2"/>
@@ -819,7 +899,7 @@
     </w:p>
     <w:p>
       <w:pPr>
-        <w:pStyle w:val="Normal1"/>
+        <w:pStyle w:val="LOnormal"/>
         <w:numPr>
           <w:ilvl w:val="1"/>
           <w:numId w:val="1"/>
@@ -841,7 +921,7 @@
     </w:p>
     <w:p>
       <w:pPr>
-        <w:pStyle w:val="Normal1"/>
+        <w:pStyle w:val="LOnormal"/>
         <w:numPr>
           <w:ilvl w:val="1"/>
           <w:numId w:val="1"/>
@@ -863,7 +943,7 @@
     </w:p>
     <w:p>
       <w:pPr>
-        <w:pStyle w:val="Normal1"/>
+        <w:pStyle w:val="LOnormal"/>
         <w:numPr>
           <w:ilvl w:val="1"/>
           <w:numId w:val="1"/>
@@ -885,7 +965,7 @@
     </w:p>
     <w:p>
       <w:pPr>
-        <w:pStyle w:val="Normal1"/>
+        <w:pStyle w:val="LOnormal"/>
         <w:numPr>
           <w:ilvl w:val="0"/>
           <w:numId w:val="0"/>
@@ -907,7 +987,7 @@
     </w:p>
     <w:p>
       <w:pPr>
-        <w:pStyle w:val="Normal1"/>
+        <w:pStyle w:val="LOnormal"/>
         <w:numPr>
           <w:ilvl w:val="0"/>
           <w:numId w:val="1"/>
@@ -929,7 +1009,7 @@
     </w:p>
     <w:p>
       <w:pPr>
-        <w:pStyle w:val="Normal1"/>
+        <w:pStyle w:val="LOnormal"/>
         <w:numPr>
           <w:ilvl w:val="1"/>
           <w:numId w:val="1"/>
@@ -951,7 +1031,7 @@
     </w:p>
     <w:p>
       <w:pPr>
-        <w:pStyle w:val="Normal1"/>
+        <w:pStyle w:val="LOnormal"/>
         <w:numPr>
           <w:ilvl w:val="1"/>
           <w:numId w:val="1"/>
@@ -973,7 +1053,7 @@
     </w:p>
     <w:p>
       <w:pPr>
-        <w:pStyle w:val="Normal1"/>
+        <w:pStyle w:val="LOnormal"/>
         <w:numPr>
           <w:ilvl w:val="2"/>
           <w:numId w:val="1"/>
@@ -995,7 +1075,7 @@
     </w:p>
     <w:p>
       <w:pPr>
-        <w:pStyle w:val="Normal1"/>
+        <w:pStyle w:val="LOnormal"/>
         <w:numPr>
           <w:ilvl w:val="2"/>
           <w:numId w:val="1"/>
@@ -1017,7 +1097,7 @@
     </w:p>
     <w:p>
       <w:pPr>
-        <w:pStyle w:val="Normal1"/>
+        <w:pStyle w:val="LOnormal"/>
         <w:numPr>
           <w:ilvl w:val="3"/>
           <w:numId w:val="1"/>
@@ -1039,7 +1119,7 @@
     </w:p>
     <w:p>
       <w:pPr>
-        <w:pStyle w:val="Normal1"/>
+        <w:pStyle w:val="LOnormal"/>
         <w:numPr>
           <w:ilvl w:val="3"/>
           <w:numId w:val="1"/>
@@ -1062,7 +1142,7 @@
     </w:p>
     <w:p>
       <w:pPr>
-        <w:pStyle w:val="Normal1"/>
+        <w:pStyle w:val="LOnormal"/>
         <w:numPr>
           <w:ilvl w:val="0"/>
           <w:numId w:val="1"/>
@@ -1085,7 +1165,7 @@
     </w:p>
     <w:p>
       <w:pPr>
-        <w:pStyle w:val="Normal1"/>
+        <w:pStyle w:val="LOnormal"/>
         <w:numPr>
           <w:ilvl w:val="1"/>
           <w:numId w:val="1"/>
@@ -1116,7 +1196,7 @@
     </w:p>
     <w:p>
       <w:pPr>
-        <w:pStyle w:val="Normal1"/>
+        <w:pStyle w:val="LOnormal"/>
         <w:numPr>
           <w:ilvl w:val="2"/>
           <w:numId w:val="1"/>
@@ -1139,7 +1219,7 @@
     </w:p>
     <w:p>
       <w:pPr>
-        <w:pStyle w:val="Normal1"/>
+        <w:pStyle w:val="LOnormal"/>
         <w:numPr>
           <w:ilvl w:val="2"/>
           <w:numId w:val="1"/>
@@ -1163,7 +1243,7 @@
     </w:p>
     <w:p>
       <w:pPr>
-        <w:pStyle w:val="Normal1"/>
+        <w:pStyle w:val="LOnormal"/>
         <w:numPr>
           <w:ilvl w:val="1"/>
           <w:numId w:val="1"/>
@@ -1181,20 +1261,13 @@
           <w:sz w:val="20"/>
           <w:szCs w:val="20"/>
         </w:rPr>
-        <w:t xml:space="preserve">Swap: </w:t>
-      </w:r>
-      <w:r>
-        <w:rPr>
-          <w:sz w:val="20"/>
-          <w:szCs w:val="20"/>
-        </w:rPr>
-        <w:t xml:space="preserve">Any player, after having won a trick and before taking a card from the deck, can pick up the card that sets trumps and replace it with the seven of the same suit; the seven of trumps and any card smaller than this can be replaced by the two of trumps. This change cannot be made after playing the penultimate trick. </w:t>
+        <w:t xml:space="preserve">Swap: Any player, after having won a trick and before taking a card from the deck, can pick up the card that sets trumps and replace it with the seven of the same suit; the seven of trumps and any card smaller than this can be replaced by the two of trumps. This change cannot be made after playing the penultimate trick. </w:t>
         <w:br/>
       </w:r>
     </w:p>
     <w:p>
       <w:pPr>
-        <w:pStyle w:val="Normal1"/>
+        <w:pStyle w:val="LOnormal"/>
         <w:numPr>
           <w:ilvl w:val="1"/>
           <w:numId w:val="1"/>
@@ -1217,7 +1290,7 @@
     </w:p>
     <w:p>
       <w:pPr>
-        <w:pStyle w:val="Normal1"/>
+        <w:pStyle w:val="LOnormal"/>
         <w:numPr>
           <w:ilvl w:val="2"/>
           <w:numId w:val="1"/>
@@ -1240,7 +1313,7 @@
     </w:p>
     <w:p>
       <w:pPr>
-        <w:pStyle w:val="Normal1"/>
+        <w:pStyle w:val="LOnormal"/>
         <w:numPr>
           <w:ilvl w:val="2"/>
           <w:numId w:val="1"/>
@@ -1262,7 +1335,7 @@
     </w:p>
     <w:p>
       <w:pPr>
-        <w:pStyle w:val="Normal1"/>
+        <w:pStyle w:val="LOnormal"/>
         <w:numPr>
           <w:ilvl w:val="2"/>
           <w:numId w:val="1"/>
@@ -1284,7 +1357,7 @@
     </w:p>
     <w:p>
       <w:pPr>
-        <w:pStyle w:val="Normal1"/>
+        <w:pStyle w:val="LOnormal"/>
         <w:numPr>
           <w:ilvl w:val="2"/>
           <w:numId w:val="1"/>
@@ -1306,7 +1379,7 @@
     </w:p>
     <w:p>
       <w:pPr>
-        <w:pStyle w:val="Normal1"/>
+        <w:pStyle w:val="LOnormal"/>
         <w:numPr>
           <w:ilvl w:val="2"/>
           <w:numId w:val="1"/>
@@ -1330,7 +1403,7 @@
     </w:p>
     <w:p>
       <w:pPr>
-        <w:pStyle w:val="Normal1"/>
+        <w:pStyle w:val="LOnormal"/>
         <w:numPr>
           <w:ilvl w:val="1"/>
           <w:numId w:val="1"/>
@@ -1353,7 +1426,7 @@
     </w:p>
     <w:p>
       <w:pPr>
-        <w:pStyle w:val="Normal1"/>
+        <w:pStyle w:val="LOnormal"/>
         <w:numPr>
           <w:ilvl w:val="2"/>
           <w:numId w:val="1"/>
@@ -1375,7 +1448,7 @@
     </w:p>
     <w:p>
       <w:pPr>
-        <w:pStyle w:val="Normal1"/>
+        <w:pStyle w:val="LOnormal"/>
         <w:numPr>
           <w:ilvl w:val="2"/>
           <w:numId w:val="1"/>
@@ -1397,7 +1470,7 @@
     </w:p>
     <w:p>
       <w:pPr>
-        <w:pStyle w:val="Normal1"/>
+        <w:pStyle w:val="LOnormal"/>
         <w:numPr>
           <w:ilvl w:val="2"/>
           <w:numId w:val="1"/>
@@ -1420,7 +1493,7 @@
     </w:p>
     <w:p>
       <w:pPr>
-        <w:pStyle w:val="Normal1"/>
+        <w:pStyle w:val="LOnormal"/>
         <w:numPr>
           <w:ilvl w:val="0"/>
           <w:numId w:val="1"/>
@@ -1443,7 +1516,7 @@
     </w:p>
     <w:p>
       <w:pPr>
-        <w:pStyle w:val="Normal1"/>
+        <w:pStyle w:val="LOnormal"/>
         <w:numPr>
           <w:ilvl w:val="1"/>
           <w:numId w:val="1"/>
@@ -1466,7 +1539,7 @@
     </w:p>
     <w:p>
       <w:pPr>
-        <w:pStyle w:val="Normal1"/>
+        <w:pStyle w:val="LOnormal"/>
         <w:numPr>
           <w:ilvl w:val="1"/>
           <w:numId w:val="1"/>
@@ -1490,7 +1563,7 @@
     </w:p>
     <w:p>
       <w:pPr>
-        <w:pStyle w:val="Normal1"/>
+        <w:pStyle w:val="LOnormal"/>
         <w:numPr>
           <w:ilvl w:val="0"/>
           <w:numId w:val="1"/>
@@ -1513,7 +1586,7 @@
     </w:p>
     <w:p>
       <w:pPr>
-        <w:pStyle w:val="Normal1"/>
+        <w:pStyle w:val="LOnormal"/>
         <w:numPr>
           <w:ilvl w:val="1"/>
           <w:numId w:val="1"/>
@@ -1536,7 +1609,7 @@
     </w:p>
     <w:p>
       <w:pPr>
-        <w:pStyle w:val="Normal1"/>
+        <w:pStyle w:val="LOnormal"/>
         <w:numPr>
           <w:ilvl w:val="2"/>
           <w:numId w:val="1"/>
@@ -1560,7 +1633,7 @@
     </w:p>
     <w:p>
       <w:pPr>
-        <w:pStyle w:val="Normal1"/>
+        <w:pStyle w:val="LOnormal"/>
         <w:numPr>
           <w:ilvl w:val="0"/>
           <w:numId w:val="1"/>
@@ -1583,7 +1656,7 @@
     </w:p>
     <w:p>
       <w:pPr>
-        <w:pStyle w:val="Normal1"/>
+        <w:pStyle w:val="LOnormal"/>
         <w:numPr>
           <w:ilvl w:val="1"/>
           <w:numId w:val="1"/>
@@ -1606,7 +1679,7 @@
     </w:p>
     <w:p>
       <w:pPr>
-        <w:pStyle w:val="Normal1"/>
+        <w:pStyle w:val="LOnormal"/>
         <w:numPr>
           <w:ilvl w:val="2"/>
           <w:numId w:val="1"/>
@@ -1629,7 +1702,7 @@
     </w:p>
     <w:p>
       <w:pPr>
-        <w:pStyle w:val="Normal1"/>
+        <w:pStyle w:val="LOnormal"/>
         <w:numPr>
           <w:ilvl w:val="2"/>
           <w:numId w:val="1"/>
@@ -1652,7 +1725,7 @@
     </w:p>
     <w:p>
       <w:pPr>
-        <w:pStyle w:val="Normal1"/>
+        <w:pStyle w:val="LOnormal"/>
         <w:numPr>
           <w:ilvl w:val="2"/>
           <w:numId w:val="1"/>
@@ -1675,7 +1748,7 @@
     </w:p>
     <w:p>
       <w:pPr>
-        <w:pStyle w:val="Normal1"/>
+        <w:pStyle w:val="LOnormal"/>
         <w:numPr>
           <w:ilvl w:val="3"/>
           <w:numId w:val="1"/>
@@ -1726,7 +1799,7 @@
     </w:p>
     <w:p>
       <w:pPr>
-        <w:pStyle w:val="Normal1"/>
+        <w:pStyle w:val="LOnormal"/>
         <w:rPr/>
       </w:pPr>
       <w:r>
@@ -1740,7 +1813,7 @@
     </w:p>
     <w:p>
       <w:pPr>
-        <w:pStyle w:val="Normal1"/>
+        <w:pStyle w:val="LOnormal"/>
         <w:rPr/>
       </w:pPr>
       <w:r>
@@ -1754,7 +1827,7 @@
     </w:p>
     <w:p>
       <w:pPr>
-        <w:pStyle w:val="Normal1"/>
+        <w:pStyle w:val="LOnormal"/>
         <w:rPr/>
       </w:pPr>
       <w:r>
@@ -1768,16 +1841,16 @@
     </w:p>
     <w:p>
       <w:pPr>
-        <w:pStyle w:val="Normal1"/>
-        <w:rPr/>
-      </w:pPr>
-      <w:r>
-        <w:rPr/>
-      </w:r>
-    </w:p>
-    <w:p>
-      <w:pPr>
-        <w:pStyle w:val="Normal1"/>
+        <w:pStyle w:val="LOnormal"/>
+        <w:rPr/>
+      </w:pPr>
+      <w:r>
+        <w:rPr/>
+      </w:r>
+    </w:p>
+    <w:p>
+      <w:pPr>
+        <w:pStyle w:val="LOnormal"/>
         <w:rPr/>
       </w:pPr>
       <w:r>
@@ -1791,7 +1864,7 @@
     </w:p>
     <w:p>
       <w:pPr>
-        <w:pStyle w:val="Normal1"/>
+        <w:pStyle w:val="LOnormal"/>
         <w:rPr/>
       </w:pPr>
       <w:r>
@@ -1805,7 +1878,7 @@
     </w:p>
     <w:p>
       <w:pPr>
-        <w:pStyle w:val="Normal1"/>
+        <w:pStyle w:val="LOnormal"/>
         <w:rPr/>
       </w:pPr>
       <w:r>
@@ -1819,7 +1892,7 @@
     </w:p>
     <w:p>
       <w:pPr>
-        <w:pStyle w:val="Normal1"/>
+        <w:pStyle w:val="LOnormal"/>
         <w:rPr/>
       </w:pPr>
       <w:r>
@@ -1833,7 +1906,7 @@
     </w:p>
     <w:p>
       <w:pPr>
-        <w:pStyle w:val="Normal1"/>
+        <w:pStyle w:val="LOnormal"/>
         <w:rPr/>
       </w:pPr>
       <w:r>
@@ -1847,7 +1920,7 @@
     </w:p>
     <w:p>
       <w:pPr>
-        <w:pStyle w:val="Normal1"/>
+        <w:pStyle w:val="LOnormal"/>
         <w:rPr/>
       </w:pPr>
       <w:r>
@@ -1861,7 +1934,7 @@
     </w:p>
     <w:p>
       <w:pPr>
-        <w:pStyle w:val="Normal1"/>
+        <w:pStyle w:val="LOnormal"/>
         <w:rPr/>
       </w:pPr>
       <w:r>
@@ -1871,7 +1944,7 @@
     </w:p>
     <w:p>
       <w:pPr>
-        <w:pStyle w:val="Normal1"/>
+        <w:pStyle w:val="LOnormal"/>
         <w:rPr/>
       </w:pPr>
       <w:r>
@@ -1885,7 +1958,7 @@
     </w:p>
     <w:p>
       <w:pPr>
-        <w:pStyle w:val="Normal1"/>
+        <w:pStyle w:val="LOnormal"/>
         <w:rPr/>
       </w:pPr>
       <w:r>
@@ -1899,7 +1972,7 @@
     </w:p>
     <w:p>
       <w:pPr>
-        <w:pStyle w:val="Normal1"/>
+        <w:pStyle w:val="LOnormal"/>
         <w:rPr/>
       </w:pPr>
       <w:r>
@@ -1913,7 +1986,7 @@
     </w:p>
     <w:p>
       <w:pPr>
-        <w:pStyle w:val="Normal1"/>
+        <w:pStyle w:val="LOnormal"/>
         <w:rPr/>
       </w:pPr>
       <w:r>
@@ -1927,7 +2000,7 @@
     </w:p>
     <w:p>
       <w:pPr>
-        <w:pStyle w:val="Normal1"/>
+        <w:pStyle w:val="LOnormal"/>
         <w:rPr/>
       </w:pPr>
       <w:r>
@@ -1941,7 +2014,7 @@
     </w:p>
     <w:p>
       <w:pPr>
-        <w:pStyle w:val="Normal1"/>
+        <w:pStyle w:val="LOnormal"/>
         <w:rPr/>
       </w:pPr>
       <w:r>
@@ -1951,7 +2024,7 @@
     </w:p>
     <w:p>
       <w:pPr>
-        <w:pStyle w:val="Normal1"/>
+        <w:pStyle w:val="LOnormal"/>
         <w:rPr/>
       </w:pPr>
       <w:r>
@@ -1965,7 +2038,7 @@
     </w:p>
     <w:p>
       <w:pPr>
-        <w:pStyle w:val="Normal1"/>
+        <w:pStyle w:val="LOnormal"/>
         <w:rPr/>
       </w:pPr>
       <w:r>
@@ -1979,7 +2052,7 @@
     </w:p>
     <w:p>
       <w:pPr>
-        <w:pStyle w:val="Normal1"/>
+        <w:pStyle w:val="LOnormal"/>
         <w:rPr/>
       </w:pPr>
       <w:r>
@@ -1993,7 +2066,7 @@
     </w:p>
     <w:p>
       <w:pPr>
-        <w:pStyle w:val="Normal1"/>
+        <w:pStyle w:val="LOnormal"/>
         <w:rPr/>
       </w:pPr>
       <w:r>
@@ -2007,7 +2080,7 @@
     </w:p>
     <w:p>
       <w:pPr>
-        <w:pStyle w:val="Normal1"/>
+        <w:pStyle w:val="LOnormal"/>
         <w:rPr/>
       </w:pPr>
       <w:r>
@@ -2021,7 +2094,7 @@
     </w:p>
     <w:p>
       <w:pPr>
-        <w:pStyle w:val="Normal1"/>
+        <w:pStyle w:val="LOnormal"/>
         <w:rPr/>
       </w:pPr>
       <w:r>
@@ -2031,7 +2104,7 @@
     </w:p>
     <w:p>
       <w:pPr>
-        <w:pStyle w:val="Normal1"/>
+        <w:pStyle w:val="LOnormal"/>
         <w:rPr/>
       </w:pPr>
       <w:r>
@@ -2045,7 +2118,7 @@
     </w:p>
     <w:p>
       <w:pPr>
-        <w:pStyle w:val="Normal1"/>
+        <w:pStyle w:val="LOnormal"/>
         <w:rPr/>
       </w:pPr>
       <w:r>
@@ -2059,7 +2132,7 @@
     </w:p>
     <w:p>
       <w:pPr>
-        <w:pStyle w:val="Normal1"/>
+        <w:pStyle w:val="LOnormal"/>
         <w:rPr/>
       </w:pPr>
       <w:r>
@@ -2073,7 +2146,7 @@
     </w:p>
     <w:p>
       <w:pPr>
-        <w:pStyle w:val="Normal1"/>
+        <w:pStyle w:val="LOnormal"/>
         <w:rPr/>
       </w:pPr>
       <w:r>
@@ -2087,7 +2160,7 @@
     </w:p>
     <w:p>
       <w:pPr>
-        <w:pStyle w:val="Normal1"/>
+        <w:pStyle w:val="LOnormal"/>
         <w:rPr/>
       </w:pPr>
       <w:r>
@@ -2101,16 +2174,16 @@
     </w:p>
     <w:p>
       <w:pPr>
-        <w:pStyle w:val="Normal1"/>
-        <w:rPr/>
-      </w:pPr>
-      <w:r>
-        <w:rPr/>
-      </w:r>
-    </w:p>
-    <w:p>
-      <w:pPr>
-        <w:pStyle w:val="Normal1"/>
+        <w:pStyle w:val="LOnormal"/>
+        <w:rPr/>
+      </w:pPr>
+      <w:r>
+        <w:rPr/>
+      </w:r>
+    </w:p>
+    <w:p>
+      <w:pPr>
+        <w:pStyle w:val="LOnormal"/>
         <w:rPr/>
       </w:pPr>
       <w:r>
@@ -2124,7 +2197,7 @@
     </w:p>
     <w:p>
       <w:pPr>
-        <w:pStyle w:val="Normal1"/>
+        <w:pStyle w:val="LOnormal"/>
         <w:rPr/>
       </w:pPr>
       <w:r>
@@ -2138,7 +2211,7 @@
     </w:p>
     <w:p>
       <w:pPr>
-        <w:pStyle w:val="Normal1"/>
+        <w:pStyle w:val="LOnormal"/>
         <w:rPr/>
       </w:pPr>
       <w:r>
@@ -2152,7 +2225,7 @@
     </w:p>
     <w:p>
       <w:pPr>
-        <w:pStyle w:val="Normal1"/>
+        <w:pStyle w:val="LOnormal"/>
         <w:ind w:left="0" w:hanging="0"/>
         <w:rPr/>
       </w:pPr>
@@ -2607,6 +2680,7 @@
     <w:qFormat/>
     <w:pPr>
       <w:widowControl/>
+      <w:suppressAutoHyphens w:val="true"/>
       <w:bidi w:val="0"/>
       <w:spacing w:lineRule="auto" w:line="276" w:before="0" w:after="0"/>
       <w:jc w:val="left"/>
@@ -2622,8 +2696,8 @@
   </w:style>
   <w:style w:type="paragraph" w:styleId="Heading1">
     <w:name w:val="Heading 1"/>
-    <w:basedOn w:val="Normal1"/>
-    <w:next w:val="Normal1"/>
+    <w:basedOn w:val="LOnormal"/>
+    <w:next w:val="LOnormal"/>
     <w:qFormat/>
     <w:pPr>
       <w:keepNext w:val="true"/>
@@ -2638,8 +2712,8 @@
   </w:style>
   <w:style w:type="paragraph" w:styleId="Heading2">
     <w:name w:val="Heading 2"/>
-    <w:basedOn w:val="Normal1"/>
-    <w:next w:val="Normal1"/>
+    <w:basedOn w:val="LOnormal"/>
+    <w:next w:val="LOnormal"/>
     <w:qFormat/>
     <w:pPr>
       <w:keepNext w:val="true"/>
@@ -2655,8 +2729,8 @@
   </w:style>
   <w:style w:type="paragraph" w:styleId="Heading3">
     <w:name w:val="Heading 3"/>
-    <w:basedOn w:val="Normal1"/>
-    <w:next w:val="Normal1"/>
+    <w:basedOn w:val="LOnormal"/>
+    <w:next w:val="LOnormal"/>
     <w:qFormat/>
     <w:pPr>
       <w:keepNext w:val="true"/>
@@ -2673,8 +2747,8 @@
   </w:style>
   <w:style w:type="paragraph" w:styleId="Heading4">
     <w:name w:val="Heading 4"/>
-    <w:basedOn w:val="Normal1"/>
-    <w:next w:val="Normal1"/>
+    <w:basedOn w:val="LOnormal"/>
+    <w:next w:val="LOnormal"/>
     <w:qFormat/>
     <w:pPr>
       <w:keepNext w:val="true"/>
@@ -2690,8 +2764,8 @@
   </w:style>
   <w:style w:type="paragraph" w:styleId="Heading5">
     <w:name w:val="Heading 5"/>
-    <w:basedOn w:val="Normal1"/>
-    <w:next w:val="Normal1"/>
+    <w:basedOn w:val="LOnormal"/>
+    <w:next w:val="LOnormal"/>
     <w:qFormat/>
     <w:pPr>
       <w:keepNext w:val="true"/>
@@ -2707,8 +2781,8 @@
   </w:style>
   <w:style w:type="paragraph" w:styleId="Heading6">
     <w:name w:val="Heading 6"/>
-    <w:basedOn w:val="Normal1"/>
-    <w:next w:val="Normal1"/>
+    <w:basedOn w:val="LOnormal"/>
+    <w:next w:val="LOnormal"/>
     <w:qFormat/>
     <w:pPr>
       <w:keepNext w:val="true"/>
@@ -2781,11 +2855,12 @@
       <w:rFonts w:cs="Lucida Sans"/>
     </w:rPr>
   </w:style>
-  <w:style w:type="paragraph" w:styleId="Normal1" w:default="1">
+  <w:style w:type="paragraph" w:styleId="LOnormal" w:default="1">
     <w:name w:val="LO-normal"/>
     <w:qFormat/>
     <w:pPr>
       <w:widowControl/>
+      <w:suppressAutoHyphens w:val="true"/>
       <w:bidi w:val="0"/>
       <w:spacing w:lineRule="auto" w:line="276" w:before="0" w:after="0"/>
       <w:jc w:val="left"/>
@@ -2801,8 +2876,8 @@
   </w:style>
   <w:style w:type="paragraph" w:styleId="Title">
     <w:name w:val="Title"/>
-    <w:basedOn w:val="Normal1"/>
-    <w:next w:val="Normal1"/>
+    <w:basedOn w:val="LOnormal"/>
+    <w:next w:val="LOnormal"/>
     <w:qFormat/>
     <w:pPr>
       <w:keepNext w:val="true"/>
@@ -2817,8 +2892,8 @@
   </w:style>
   <w:style w:type="paragraph" w:styleId="Subtitle">
     <w:name w:val="Subtitle"/>
-    <w:basedOn w:val="Normal1"/>
-    <w:next w:val="Normal1"/>
+    <w:basedOn w:val="LOnormal"/>
+    <w:next w:val="LOnormal"/>
     <w:qFormat/>
     <w:pPr>
       <w:keepNext w:val="true"/>

</xml_diff>